<commit_message>
update built systems charts
</commit_message>
<xml_diff>
--- a/resources/ClimateResilienceDashboard_StyleGuide.docx
+++ b/resources/ClimateResilienceDashboard_StyleGuide.docx
@@ -7,13 +7,439 @@
         <w:pStyle w:val="IntenseQuote"/>
       </w:pPr>
       <w:r>
-        <w:t xml:space="preserve">Climate Resilience Dashboard </w:t>
-      </w:r>
-      <w:r>
-        <w:t>Fonts</w:t>
+        <w:t>Climate Resilience Dashboard Fonts</w:t>
       </w:r>
     </w:p>
     <w:p/>
+    <w:p>
+      <w:r>
+        <w:t xml:space="preserve">Popup format: </w:t>
+      </w:r>
+    </w:p>
+    <w:p>
+      <w:pPr>
+        <w:shd w:val="clear" w:color="auto" w:fill="1E1E1E"/>
+        <w:spacing w:after="0" w:line="285" w:lineRule="atLeast"/>
+        <w:rPr>
+          <w:rFonts w:ascii="Consolas" w:eastAsia="Times New Roman" w:hAnsi="Consolas" w:cs="Times New Roman"/>
+          <w:color w:val="D4D4D4"/>
+          <w:sz w:val="21"/>
+          <w:szCs w:val="21"/>
+        </w:rPr>
+      </w:pPr>
+      <w:r>
+        <w:rPr>
+          <w:rFonts w:ascii="Consolas" w:eastAsia="Times New Roman" w:hAnsi="Consolas" w:cs="Times New Roman"/>
+          <w:color w:val="D4D4D4"/>
+          <w:sz w:val="21"/>
+          <w:szCs w:val="21"/>
+        </w:rPr>
+        <w:t xml:space="preserve">        </w:t>
+      </w:r>
+      <w:proofErr w:type="spellStart"/>
+      <w:r>
+        <w:rPr>
+          <w:rFonts w:ascii="Consolas" w:eastAsia="Times New Roman" w:hAnsi="Consolas" w:cs="Times New Roman"/>
+          <w:color w:val="9CDCFE"/>
+          <w:sz w:val="21"/>
+          <w:szCs w:val="21"/>
+        </w:rPr>
+        <w:t>custom_data</w:t>
+      </w:r>
+      <w:proofErr w:type="spellEnd"/>
+      <w:proofErr w:type="gramStart"/>
+      <w:r>
+        <w:rPr>
+          <w:rFonts w:ascii="Consolas" w:eastAsia="Times New Roman" w:hAnsi="Consolas" w:cs="Times New Roman"/>
+          <w:color w:val="D4D4D4"/>
+          <w:sz w:val="21"/>
+          <w:szCs w:val="21"/>
+        </w:rPr>
+        <w:t>=[</w:t>
+      </w:r>
+      <w:proofErr w:type="gramEnd"/>
+      <w:r>
+        <w:rPr>
+          <w:rFonts w:ascii="Consolas" w:eastAsia="Times New Roman" w:hAnsi="Consolas" w:cs="Times New Roman"/>
+          <w:color w:val="CE9178"/>
+          <w:sz w:val="21"/>
+          <w:szCs w:val="21"/>
+        </w:rPr>
+        <w:t>"Treatment Zone"</w:t>
+      </w:r>
+      <w:r>
+        <w:rPr>
+          <w:rFonts w:ascii="Consolas" w:eastAsia="Times New Roman" w:hAnsi="Consolas" w:cs="Times New Roman"/>
+          <w:color w:val="D4D4D4"/>
+          <w:sz w:val="21"/>
+          <w:szCs w:val="21"/>
+        </w:rPr>
+        <w:t>],</w:t>
+      </w:r>
+    </w:p>
+    <w:p>
+      <w:pPr>
+        <w:shd w:val="clear" w:color="auto" w:fill="1E1E1E"/>
+        <w:spacing w:after="0" w:line="285" w:lineRule="atLeast"/>
+        <w:rPr>
+          <w:rFonts w:ascii="Consolas" w:eastAsia="Times New Roman" w:hAnsi="Consolas" w:cs="Times New Roman"/>
+          <w:color w:val="D4D4D4"/>
+          <w:sz w:val="21"/>
+          <w:szCs w:val="21"/>
+        </w:rPr>
+      </w:pPr>
+      <w:r>
+        <w:rPr>
+          <w:rFonts w:ascii="Consolas" w:eastAsia="Times New Roman" w:hAnsi="Consolas" w:cs="Times New Roman"/>
+          <w:color w:val="D4D4D4"/>
+          <w:sz w:val="21"/>
+          <w:szCs w:val="21"/>
+        </w:rPr>
+        <w:t xml:space="preserve">        </w:t>
+      </w:r>
+      <w:proofErr w:type="spellStart"/>
+      <w:r>
+        <w:rPr>
+          <w:rFonts w:ascii="Consolas" w:eastAsia="Times New Roman" w:hAnsi="Consolas" w:cs="Times New Roman"/>
+          <w:color w:val="9CDCFE"/>
+          <w:sz w:val="21"/>
+          <w:szCs w:val="21"/>
+        </w:rPr>
+        <w:t>hovertemplate</w:t>
+      </w:r>
+      <w:proofErr w:type="spellEnd"/>
+      <w:r>
+        <w:rPr>
+          <w:rFonts w:ascii="Consolas" w:eastAsia="Times New Roman" w:hAnsi="Consolas" w:cs="Times New Roman"/>
+          <w:color w:val="D4D4D4"/>
+          <w:sz w:val="21"/>
+          <w:szCs w:val="21"/>
+        </w:rPr>
+        <w:t>=</w:t>
+      </w:r>
+      <w:r>
+        <w:rPr>
+          <w:rFonts w:ascii="Consolas" w:eastAsia="Times New Roman" w:hAnsi="Consolas" w:cs="Times New Roman"/>
+          <w:color w:val="CE9178"/>
+          <w:sz w:val="21"/>
+          <w:szCs w:val="21"/>
+        </w:rPr>
+        <w:t>"&lt;</w:t>
+      </w:r>
+      <w:proofErr w:type="spellStart"/>
+      <w:r>
+        <w:rPr>
+          <w:rFonts w:ascii="Consolas" w:eastAsia="Times New Roman" w:hAnsi="Consolas" w:cs="Times New Roman"/>
+          <w:color w:val="CE9178"/>
+          <w:sz w:val="21"/>
+          <w:szCs w:val="21"/>
+        </w:rPr>
+        <w:t>br</w:t>
+      </w:r>
+      <w:proofErr w:type="spellEnd"/>
+      <w:r>
+        <w:rPr>
+          <w:rFonts w:ascii="Consolas" w:eastAsia="Times New Roman" w:hAnsi="Consolas" w:cs="Times New Roman"/>
+          <w:color w:val="CE9178"/>
+          <w:sz w:val="21"/>
+          <w:szCs w:val="21"/>
+        </w:rPr>
+        <w:t>&gt;</w:t>
+      </w:r>
+      <w:proofErr w:type="gramStart"/>
+      <w:r>
+        <w:rPr>
+          <w:rFonts w:ascii="Consolas" w:eastAsia="Times New Roman" w:hAnsi="Consolas" w:cs="Times New Roman"/>
+          <w:color w:val="CE9178"/>
+          <w:sz w:val="21"/>
+          <w:szCs w:val="21"/>
+        </w:rPr>
+        <w:t>"</w:t>
+      </w:r>
+      <w:r>
+        <w:rPr>
+          <w:rFonts w:ascii="Consolas" w:eastAsia="Times New Roman" w:hAnsi="Consolas" w:cs="Times New Roman"/>
+          <w:color w:val="D4D4D4"/>
+          <w:sz w:val="21"/>
+          <w:szCs w:val="21"/>
+        </w:rPr>
+        <w:t>.</w:t>
+      </w:r>
+      <w:r>
+        <w:rPr>
+          <w:rFonts w:ascii="Consolas" w:eastAsia="Times New Roman" w:hAnsi="Consolas" w:cs="Times New Roman"/>
+          <w:color w:val="DCDCAA"/>
+          <w:sz w:val="21"/>
+          <w:szCs w:val="21"/>
+        </w:rPr>
+        <w:t>join</w:t>
+      </w:r>
+      <w:proofErr w:type="gramEnd"/>
+      <w:r>
+        <w:rPr>
+          <w:rFonts w:ascii="Consolas" w:eastAsia="Times New Roman" w:hAnsi="Consolas" w:cs="Times New Roman"/>
+          <w:color w:val="D4D4D4"/>
+          <w:sz w:val="21"/>
+          <w:szCs w:val="21"/>
+        </w:rPr>
+        <w:t>([</w:t>
+      </w:r>
+    </w:p>
+    <w:p>
+      <w:pPr>
+        <w:shd w:val="clear" w:color="auto" w:fill="1E1E1E"/>
+        <w:spacing w:after="0" w:line="285" w:lineRule="atLeast"/>
+        <w:rPr>
+          <w:rFonts w:ascii="Consolas" w:eastAsia="Times New Roman" w:hAnsi="Consolas" w:cs="Times New Roman"/>
+          <w:color w:val="D4D4D4"/>
+          <w:sz w:val="21"/>
+          <w:szCs w:val="21"/>
+        </w:rPr>
+      </w:pPr>
+      <w:r>
+        <w:rPr>
+          <w:rFonts w:ascii="Consolas" w:eastAsia="Times New Roman" w:hAnsi="Consolas" w:cs="Times New Roman"/>
+          <w:color w:val="D4D4D4"/>
+          <w:sz w:val="21"/>
+          <w:szCs w:val="21"/>
+        </w:rPr>
+        <w:t xml:space="preserve">        </w:t>
+      </w:r>
+      <w:r>
+        <w:rPr>
+          <w:rFonts w:ascii="Consolas" w:eastAsia="Times New Roman" w:hAnsi="Consolas" w:cs="Times New Roman"/>
+          <w:color w:val="CE9178"/>
+          <w:sz w:val="21"/>
+          <w:szCs w:val="21"/>
+        </w:rPr>
+        <w:t>"&lt;b&gt;%</w:t>
+      </w:r>
+      <w:r>
+        <w:rPr>
+          <w:rFonts w:ascii="Consolas" w:eastAsia="Times New Roman" w:hAnsi="Consolas" w:cs="Times New Roman"/>
+          <w:color w:val="569CD6"/>
+          <w:sz w:val="21"/>
+          <w:szCs w:val="21"/>
+        </w:rPr>
+        <w:t>{y:,.1</w:t>
+      </w:r>
+      <w:proofErr w:type="gramStart"/>
+      <w:r>
+        <w:rPr>
+          <w:rFonts w:ascii="Consolas" w:eastAsia="Times New Roman" w:hAnsi="Consolas" w:cs="Times New Roman"/>
+          <w:color w:val="569CD6"/>
+          <w:sz w:val="21"/>
+          <w:szCs w:val="21"/>
+        </w:rPr>
+        <w:t>f}</w:t>
+      </w:r>
+      <w:r>
+        <w:rPr>
+          <w:rFonts w:ascii="Consolas" w:eastAsia="Times New Roman" w:hAnsi="Consolas" w:cs="Times New Roman"/>
+          <w:color w:val="CE9178"/>
+          <w:sz w:val="21"/>
+          <w:szCs w:val="21"/>
+        </w:rPr>
+        <w:t>&lt;</w:t>
+      </w:r>
+      <w:proofErr w:type="gramEnd"/>
+      <w:r>
+        <w:rPr>
+          <w:rFonts w:ascii="Consolas" w:eastAsia="Times New Roman" w:hAnsi="Consolas" w:cs="Times New Roman"/>
+          <w:color w:val="CE9178"/>
+          <w:sz w:val="21"/>
+          <w:szCs w:val="21"/>
+        </w:rPr>
+        <w:t>/b&gt; acres of forest fuel treatment"</w:t>
+      </w:r>
+      <w:r>
+        <w:rPr>
+          <w:rFonts w:ascii="Consolas" w:eastAsia="Times New Roman" w:hAnsi="Consolas" w:cs="Times New Roman"/>
+          <w:color w:val="D4D4D4"/>
+          <w:sz w:val="21"/>
+          <w:szCs w:val="21"/>
+        </w:rPr>
+        <w:t>,</w:t>
+      </w:r>
+    </w:p>
+    <w:p>
+      <w:pPr>
+        <w:shd w:val="clear" w:color="auto" w:fill="1E1E1E"/>
+        <w:spacing w:after="0" w:line="285" w:lineRule="atLeast"/>
+        <w:rPr>
+          <w:rFonts w:ascii="Consolas" w:eastAsia="Times New Roman" w:hAnsi="Consolas" w:cs="Times New Roman"/>
+          <w:color w:val="D4D4D4"/>
+          <w:sz w:val="21"/>
+          <w:szCs w:val="21"/>
+        </w:rPr>
+      </w:pPr>
+      <w:r>
+        <w:rPr>
+          <w:rFonts w:ascii="Consolas" w:eastAsia="Times New Roman" w:hAnsi="Consolas" w:cs="Times New Roman"/>
+          <w:color w:val="D4D4D4"/>
+          <w:sz w:val="21"/>
+          <w:szCs w:val="21"/>
+        </w:rPr>
+        <w:t xml:space="preserve">        </w:t>
+      </w:r>
+      <w:r>
+        <w:rPr>
+          <w:rFonts w:ascii="Consolas" w:eastAsia="Times New Roman" w:hAnsi="Consolas" w:cs="Times New Roman"/>
+          <w:color w:val="CE9178"/>
+          <w:sz w:val="21"/>
+          <w:szCs w:val="21"/>
+        </w:rPr>
+        <w:t>"in the &lt;</w:t>
+      </w:r>
+      <w:proofErr w:type="spellStart"/>
+      <w:r>
+        <w:rPr>
+          <w:rFonts w:ascii="Consolas" w:eastAsia="Times New Roman" w:hAnsi="Consolas" w:cs="Times New Roman"/>
+          <w:color w:val="CE9178"/>
+          <w:sz w:val="21"/>
+          <w:szCs w:val="21"/>
+        </w:rPr>
+        <w:t>em</w:t>
+      </w:r>
+      <w:proofErr w:type="spellEnd"/>
+      <w:r>
+        <w:rPr>
+          <w:rFonts w:ascii="Consolas" w:eastAsia="Times New Roman" w:hAnsi="Consolas" w:cs="Times New Roman"/>
+          <w:color w:val="CE9178"/>
+          <w:sz w:val="21"/>
+          <w:szCs w:val="21"/>
+        </w:rPr>
+        <w:t>&gt;%</w:t>
+      </w:r>
+      <w:r>
+        <w:rPr>
+          <w:rFonts w:ascii="Consolas" w:eastAsia="Times New Roman" w:hAnsi="Consolas" w:cs="Times New Roman"/>
+          <w:color w:val="569CD6"/>
+          <w:sz w:val="21"/>
+          <w:szCs w:val="21"/>
+        </w:rPr>
+        <w:t>{</w:t>
+      </w:r>
+      <w:proofErr w:type="spellStart"/>
+      <w:r>
+        <w:rPr>
+          <w:rFonts w:ascii="Consolas" w:eastAsia="Times New Roman" w:hAnsi="Consolas" w:cs="Times New Roman"/>
+          <w:color w:val="569CD6"/>
+          <w:sz w:val="21"/>
+          <w:szCs w:val="21"/>
+        </w:rPr>
+        <w:t>customdata</w:t>
+      </w:r>
+      <w:proofErr w:type="spellEnd"/>
+      <w:r>
+        <w:rPr>
+          <w:rFonts w:ascii="Consolas" w:eastAsia="Times New Roman" w:hAnsi="Consolas" w:cs="Times New Roman"/>
+          <w:color w:val="569CD6"/>
+          <w:sz w:val="21"/>
+          <w:szCs w:val="21"/>
+        </w:rPr>
+        <w:t>[0</w:t>
+      </w:r>
+      <w:proofErr w:type="gramStart"/>
+      <w:r>
+        <w:rPr>
+          <w:rFonts w:ascii="Consolas" w:eastAsia="Times New Roman" w:hAnsi="Consolas" w:cs="Times New Roman"/>
+          <w:color w:val="569CD6"/>
+          <w:sz w:val="21"/>
+          <w:szCs w:val="21"/>
+        </w:rPr>
+        <w:t>]}</w:t>
+      </w:r>
+      <w:r>
+        <w:rPr>
+          <w:rFonts w:ascii="Consolas" w:eastAsia="Times New Roman" w:hAnsi="Consolas" w:cs="Times New Roman"/>
+          <w:color w:val="CE9178"/>
+          <w:sz w:val="21"/>
+          <w:szCs w:val="21"/>
+        </w:rPr>
+        <w:t>&lt;</w:t>
+      </w:r>
+      <w:proofErr w:type="gramEnd"/>
+      <w:r>
+        <w:rPr>
+          <w:rFonts w:ascii="Consolas" w:eastAsia="Times New Roman" w:hAnsi="Consolas" w:cs="Times New Roman"/>
+          <w:color w:val="CE9178"/>
+          <w:sz w:val="21"/>
+          <w:szCs w:val="21"/>
+        </w:rPr>
+        <w:t>/</w:t>
+      </w:r>
+      <w:proofErr w:type="spellStart"/>
+      <w:r>
+        <w:rPr>
+          <w:rFonts w:ascii="Consolas" w:eastAsia="Times New Roman" w:hAnsi="Consolas" w:cs="Times New Roman"/>
+          <w:color w:val="CE9178"/>
+          <w:sz w:val="21"/>
+          <w:szCs w:val="21"/>
+        </w:rPr>
+        <w:t>em</w:t>
+      </w:r>
+      <w:proofErr w:type="spellEnd"/>
+      <w:r>
+        <w:rPr>
+          <w:rFonts w:ascii="Consolas" w:eastAsia="Times New Roman" w:hAnsi="Consolas" w:cs="Times New Roman"/>
+          <w:color w:val="CE9178"/>
+          <w:sz w:val="21"/>
+          <w:szCs w:val="21"/>
+        </w:rPr>
+        <w:t>&gt; zone"</w:t>
+      </w:r>
+    </w:p>
+    <w:p>
+      <w:pPr>
+        <w:shd w:val="clear" w:color="auto" w:fill="1E1E1E"/>
+        <w:spacing w:after="0" w:line="285" w:lineRule="atLeast"/>
+        <w:rPr>
+          <w:rFonts w:ascii="Consolas" w:eastAsia="Times New Roman" w:hAnsi="Consolas" w:cs="Times New Roman"/>
+          <w:color w:val="D4D4D4"/>
+          <w:sz w:val="21"/>
+          <w:szCs w:val="21"/>
+        </w:rPr>
+      </w:pPr>
+      <w:r>
+        <w:rPr>
+          <w:rFonts w:ascii="Consolas" w:eastAsia="Times New Roman" w:hAnsi="Consolas" w:cs="Times New Roman"/>
+          <w:color w:val="D4D4D4"/>
+          <w:sz w:val="21"/>
+          <w:szCs w:val="21"/>
+        </w:rPr>
+        <w:t xml:space="preserve">            </w:t>
+      </w:r>
+      <w:proofErr w:type="gramStart"/>
+      <w:r>
+        <w:rPr>
+          <w:rFonts w:ascii="Consolas" w:eastAsia="Times New Roman" w:hAnsi="Consolas" w:cs="Times New Roman"/>
+          <w:color w:val="D4D4D4"/>
+          <w:sz w:val="21"/>
+          <w:szCs w:val="21"/>
+        </w:rPr>
+        <w:t>])+</w:t>
+      </w:r>
+      <w:proofErr w:type="gramEnd"/>
+      <w:r>
+        <w:rPr>
+          <w:rFonts w:ascii="Consolas" w:eastAsia="Times New Roman" w:hAnsi="Consolas" w:cs="Times New Roman"/>
+          <w:color w:val="CE9178"/>
+          <w:sz w:val="21"/>
+          <w:szCs w:val="21"/>
+        </w:rPr>
+        <w:t>"&lt;extra&gt;&lt;/extra&gt;"</w:t>
+      </w:r>
+      <w:r>
+        <w:rPr>
+          <w:rFonts w:ascii="Consolas" w:eastAsia="Times New Roman" w:hAnsi="Consolas" w:cs="Times New Roman"/>
+          <w:color w:val="D4D4D4"/>
+          <w:sz w:val="21"/>
+          <w:szCs w:val="21"/>
+        </w:rPr>
+        <w:t>,</w:t>
+      </w:r>
+    </w:p>
     <w:p/>
     <w:p/>
     <w:p>
@@ -51,6 +477,9 @@
     </w:p>
     <w:p>
       <w:r>
+        <w:rPr>
+          <w:noProof/>
+        </w:rPr>
         <w:drawing>
           <wp:inline distT="0" distB="0" distL="0" distR="0" wp14:anchorId="42E8E0BE" wp14:editId="27151A18">
             <wp:extent cx="1234440" cy="1404708"/>
@@ -107,20 +536,14 @@
           <w:color w:val="000000"/>
           <w:spacing w:val="8"/>
         </w:rPr>
-        <w:t>FCB42C</w:t>
-      </w:r>
-      <w:r>
-        <w:rPr>
-          <w:rFonts w:ascii="Poppins" w:hAnsi="Poppins" w:cs="Poppins"/>
-          <w:caps/>
-          <w:color w:val="000000"/>
-          <w:spacing w:val="8"/>
-        </w:rPr>
-        <w:t>”]</w:t>
-      </w:r>
-    </w:p>
-    <w:p>
-      <w:r>
+        <w:t>FCB42C”]</w:t>
+      </w:r>
+    </w:p>
+    <w:p>
+      <w:r>
+        <w:rPr>
+          <w:noProof/>
+        </w:rPr>
         <w:drawing>
           <wp:inline distT="0" distB="0" distL="0" distR="0" wp14:anchorId="6D359320" wp14:editId="3A626FA7">
             <wp:extent cx="1183524" cy="1295400"/>
@@ -171,6 +594,9 @@
     </w:p>
     <w:p>
       <w:r>
+        <w:rPr>
+          <w:noProof/>
+        </w:rPr>
         <w:drawing>
           <wp:inline distT="0" distB="0" distL="0" distR="0" wp14:anchorId="42CD036F" wp14:editId="5D3E6361">
             <wp:extent cx="1203556" cy="1402080"/>
@@ -219,6 +645,10 @@
     </w:p>
     <w:p>
       <w:r>
+        <w:rPr>
+          <w:noProof/>
+        </w:rPr>
+        <w:lastRenderedPageBreak/>
         <w:drawing>
           <wp:inline distT="0" distB="0" distL="0" distR="0" wp14:anchorId="2609C359" wp14:editId="71EC8F8E">
             <wp:extent cx="1112520" cy="1285450"/>
@@ -259,6 +689,9 @@
         <w:t xml:space="preserve"> </w:t>
       </w:r>
       <w:r>
+        <w:rPr>
+          <w:noProof/>
+        </w:rPr>
         <w:drawing>
           <wp:inline distT="0" distB="0" distL="0" distR="0" wp14:anchorId="755D648E" wp14:editId="5D934EC8">
             <wp:extent cx="1127553" cy="1264920"/>
@@ -300,7 +733,6 @@
     <w:p>
       <w:proofErr w:type="spellStart"/>
       <w:r>
-        <w:lastRenderedPageBreak/>
         <w:t>management_zones</w:t>
       </w:r>
       <w:proofErr w:type="spellEnd"/>
@@ -331,25 +763,19 @@
       </w:r>
       <w:proofErr w:type="gramStart"/>
       <w:r>
-        <w:t xml:space="preserve">= </w:t>
-      </w:r>
-      <w:r>
-        <w:t xml:space="preserve"> [</w:t>
+        <w:t>=  [</w:t>
       </w:r>
       <w:proofErr w:type="gramEnd"/>
       <w:r>
-        <w:t>'#9ed7c2','#cdf57a','#b4d79e',  '#ff0000', '#a5f57a','#00a820','#df73ff',</w:t>
-      </w:r>
-      <w:r>
-        <w:t xml:space="preserve"> </w:t>
-      </w:r>
-      <w:r>
-        <w:t>#3e72b0','#2f3f56', '#a8a800']</w:t>
+        <w:t>'#9ed7c2','#cdf57a','#b4d79e',  '#ff0000', '#a5f57a','#00a820','#df73ff', #3e72b0','#2f3f56', '#a8a800']</w:t>
       </w:r>
     </w:p>
     <w:p/>
     <w:p>
       <w:r>
+        <w:rPr>
+          <w:noProof/>
+        </w:rPr>
         <w:drawing>
           <wp:inline distT="0" distB="0" distL="0" distR="0" wp14:anchorId="7FB0960E" wp14:editId="4A2F37B0">
             <wp:extent cx="5943600" cy="2139315"/>
@@ -390,6 +816,9 @@
     <w:p/>
     <w:p>
       <w:r>
+        <w:rPr>
+          <w:noProof/>
+        </w:rPr>
         <w:drawing>
           <wp:inline distT="0" distB="0" distL="0" distR="0" wp14:anchorId="272C14D5" wp14:editId="21EEA813">
             <wp:extent cx="5943600" cy="2080260"/>
@@ -429,6 +858,10 @@
     </w:p>
     <w:p>
       <w:r>
+        <w:rPr>
+          <w:noProof/>
+        </w:rPr>
+        <w:lastRenderedPageBreak/>
         <w:drawing>
           <wp:inline distT="0" distB="0" distL="0" distR="0" wp14:anchorId="403FB110" wp14:editId="3C55BAEB">
             <wp:extent cx="5943600" cy="1882140"/>
@@ -468,7 +901,9 @@
     </w:p>
     <w:p>
       <w:r>
-        <w:lastRenderedPageBreak/>
+        <w:rPr>
+          <w:noProof/>
+        </w:rPr>
         <w:drawing>
           <wp:inline distT="0" distB="0" distL="0" distR="0" wp14:anchorId="3FE09712" wp14:editId="51B6530A">
             <wp:extent cx="5943600" cy="2124710"/>

</xml_diff>